<commit_message>
Add phone book tree
</commit_message>
<xml_diff>
--- a/lab1/A0221772J.docx
+++ b/lab1/A0221772J.docx
@@ -35,7 +35,25 @@
           <w:bCs/>
           <w:lang w:val="en-US"/>
         </w:rPr>
-        <w:t>Lab 1  - Leveling Up on C</w:t>
+        <w:t xml:space="preserve">Lab </w:t>
+      </w:r>
+      <w:proofErr w:type="gramStart"/>
+      <w:r>
+        <w:rPr>
+          <w:b/>
+          <w:bCs/>
+          <w:lang w:val="en-US"/>
+        </w:rPr>
+        <w:t>1  -</w:t>
+      </w:r>
+      <w:proofErr w:type="gramEnd"/>
+      <w:r>
+        <w:rPr>
+          <w:b/>
+          <w:bCs/>
+          <w:lang w:val="en-US"/>
+        </w:rPr>
+        <w:t xml:space="preserve"> Leveling Up on C</w:t>
       </w:r>
     </w:p>
     <w:p>
@@ -189,7 +207,21 @@
               <w:rPr>
                 <w:lang w:val="en-US"/>
               </w:rPr>
-              <w:t>Student ID (AxxxxxxY):</w:t>
+              <w:t>Student ID (</w:t>
+            </w:r>
+            <w:proofErr w:type="spellStart"/>
+            <w:r>
+              <w:rPr>
+                <w:lang w:val="en-US"/>
+              </w:rPr>
+              <w:t>AxxxxxxY</w:t>
+            </w:r>
+            <w:proofErr w:type="spellEnd"/>
+            <w:r>
+              <w:rPr>
+                <w:lang w:val="en-US"/>
+              </w:rPr>
+              <w:t>):</w:t>
             </w:r>
           </w:p>
         </w:tc>
@@ -229,7 +261,21 @@
               <w:rPr>
                 <w:lang w:val="en-US"/>
               </w:rPr>
-              <w:t>Group (Bxx):</w:t>
+              <w:t>Group (</w:t>
+            </w:r>
+            <w:proofErr w:type="spellStart"/>
+            <w:r>
+              <w:rPr>
+                <w:lang w:val="en-US"/>
+              </w:rPr>
+              <w:t>Bxx</w:t>
+            </w:r>
+            <w:proofErr w:type="spellEnd"/>
+            <w:r>
+              <w:rPr>
+                <w:lang w:val="en-US"/>
+              </w:rPr>
+              <w:t>):</w:t>
             </w:r>
           </w:p>
         </w:tc>
@@ -312,8 +358,16 @@
               <w:rPr>
                 <w:lang w:val="en-US"/>
               </w:rPr>
-              <w:t>Ang Koon Hwee</w:t>
-            </w:r>
+              <w:t xml:space="preserve">Ang Koon </w:t>
+            </w:r>
+            <w:proofErr w:type="spellStart"/>
+            <w:r>
+              <w:rPr>
+                <w:lang w:val="en-US"/>
+              </w:rPr>
+              <w:t>Hwee</w:t>
+            </w:r>
+            <w:proofErr w:type="spellEnd"/>
           </w:p>
         </w:tc>
       </w:tr>
@@ -333,7 +387,21 @@
               <w:rPr>
                 <w:lang w:val="en-US"/>
               </w:rPr>
-              <w:t>Student ID (AxxxxxxY):</w:t>
+              <w:t>Student ID (</w:t>
+            </w:r>
+            <w:proofErr w:type="spellStart"/>
+            <w:r>
+              <w:rPr>
+                <w:lang w:val="en-US"/>
+              </w:rPr>
+              <w:t>AxxxxxxY</w:t>
+            </w:r>
+            <w:proofErr w:type="spellEnd"/>
+            <w:r>
+              <w:rPr>
+                <w:lang w:val="en-US"/>
+              </w:rPr>
+              <w:t>):</w:t>
             </w:r>
           </w:p>
         </w:tc>
@@ -373,7 +441,21 @@
               <w:rPr>
                 <w:lang w:val="en-US"/>
               </w:rPr>
-              <w:t>Group (Bxx):</w:t>
+              <w:t>Group (</w:t>
+            </w:r>
+            <w:proofErr w:type="spellStart"/>
+            <w:r>
+              <w:rPr>
+                <w:lang w:val="en-US"/>
+              </w:rPr>
+              <w:t>Bxx</w:t>
+            </w:r>
+            <w:proofErr w:type="spellEnd"/>
+            <w:r>
+              <w:rPr>
+                <w:lang w:val="en-US"/>
+              </w:rPr>
+              <w:t>):</w:t>
             </w:r>
           </w:p>
         </w:tc>
@@ -534,7 +616,21 @@
         <w:rPr>
           <w:lang w:val="en-US"/>
         </w:rPr>
-        <w:t xml:space="preserve">. It searches for a file named “filename” in the directory that contains the current file, then in the quote directories (directories that have been passed as arguments using the `iquote` option), and then in the </w:t>
+        <w:t>. It searches for a file named “filename” in the directory that contains the current file, then in the quote directories (directories that have been passed as arguments using the `</w:t>
+      </w:r>
+      <w:proofErr w:type="spellStart"/>
+      <w:r>
+        <w:rPr>
+          <w:lang w:val="en-US"/>
+        </w:rPr>
+        <w:t>iquote</w:t>
+      </w:r>
+      <w:proofErr w:type="spellEnd"/>
+      <w:r>
+        <w:rPr>
+          <w:lang w:val="en-US"/>
+        </w:rPr>
+        <w:t xml:space="preserve">` option), and then in the </w:t>
       </w:r>
       <w:r>
         <w:rPr>
@@ -646,7 +742,35 @@
         <w:rPr>
           <w:lang w:val="en-US"/>
         </w:rPr>
-        <w:t xml:space="preserve">`enq` and `deq` are </w:t>
+        <w:t>`</w:t>
+      </w:r>
+      <w:proofErr w:type="spellStart"/>
+      <w:r>
+        <w:rPr>
+          <w:lang w:val="en-US"/>
+        </w:rPr>
+        <w:t>enq</w:t>
+      </w:r>
+      <w:proofErr w:type="spellEnd"/>
+      <w:r>
+        <w:rPr>
+          <w:lang w:val="en-US"/>
+        </w:rPr>
+        <w:t>` and `</w:t>
+      </w:r>
+      <w:proofErr w:type="spellStart"/>
+      <w:r>
+        <w:rPr>
+          <w:lang w:val="en-US"/>
+        </w:rPr>
+        <w:t>deq</w:t>
+      </w:r>
+      <w:proofErr w:type="spellEnd"/>
+      <w:r>
+        <w:rPr>
+          <w:lang w:val="en-US"/>
+        </w:rPr>
+        <w:t xml:space="preserve">` are </w:t>
       </w:r>
       <w:r>
         <w:rPr>
@@ -658,7 +782,21 @@
         <w:rPr>
           <w:lang w:val="en-US"/>
         </w:rPr>
-        <w:t xml:space="preserve"> in a different source file (queue.c) from which they are called (lab1p1.c) and there are no function prototypes before the main function in lab1p1.c</w:t>
+        <w:t xml:space="preserve"> in a different source file (</w:t>
+      </w:r>
+      <w:proofErr w:type="spellStart"/>
+      <w:r>
+        <w:rPr>
+          <w:lang w:val="en-US"/>
+        </w:rPr>
+        <w:t>queue.c</w:t>
+      </w:r>
+      <w:proofErr w:type="spellEnd"/>
+      <w:r>
+        <w:rPr>
+          <w:lang w:val="en-US"/>
+        </w:rPr>
+        <w:t>) from which they are called (lab1p1.c) and there are no function prototypes before the main function in lab1p1.c</w:t>
       </w:r>
     </w:p>
     <w:p>
@@ -708,7 +846,21 @@
         <w:rPr>
           <w:lang w:val="en-US"/>
         </w:rPr>
-        <w:t>`deq` is not declared in the source file from which it is called so the default return type is int. The</w:t>
+        <w:t>`</w:t>
+      </w:r>
+      <w:proofErr w:type="spellStart"/>
+      <w:r>
+        <w:rPr>
+          <w:lang w:val="en-US"/>
+        </w:rPr>
+        <w:t>deq</w:t>
+      </w:r>
+      <w:proofErr w:type="spellEnd"/>
+      <w:r>
+        <w:rPr>
+          <w:lang w:val="en-US"/>
+        </w:rPr>
+        <w:t>` is not declared in the source file from which it is called so the default return type is int. The</w:t>
       </w:r>
       <w:r>
         <w:rPr>
@@ -732,7 +884,49 @@
         <w:rPr>
           <w:lang w:val="en-US"/>
         </w:rPr>
-        <w:t xml:space="preserve"> from deq is truncated to give an int (0) which is typecasted to 0.00 for v.</w:t>
+        <w:t xml:space="preserve"> from </w:t>
+      </w:r>
+      <w:proofErr w:type="spellStart"/>
+      <w:r>
+        <w:rPr>
+          <w:lang w:val="en-US"/>
+        </w:rPr>
+        <w:t>deq</w:t>
+      </w:r>
+      <w:proofErr w:type="spellEnd"/>
+      <w:r>
+        <w:rPr>
+          <w:lang w:val="en-US"/>
+        </w:rPr>
+        <w:t xml:space="preserve"> </w:t>
+      </w:r>
+      <w:proofErr w:type="gramStart"/>
+      <w:r>
+        <w:rPr>
+          <w:lang w:val="en-US"/>
+        </w:rPr>
+        <w:t>is</w:t>
+      </w:r>
+      <w:proofErr w:type="gramEnd"/>
+      <w:r>
+        <w:rPr>
+          <w:lang w:val="en-US"/>
+        </w:rPr>
+        <w:t xml:space="preserve"> truncated to give an int (0) which is </w:t>
+      </w:r>
+      <w:proofErr w:type="spellStart"/>
+      <w:r>
+        <w:rPr>
+          <w:lang w:val="en-US"/>
+        </w:rPr>
+        <w:t>typecasted</w:t>
+      </w:r>
+      <w:proofErr w:type="spellEnd"/>
+      <w:r>
+        <w:rPr>
+          <w:lang w:val="en-US"/>
+        </w:rPr>
+        <w:t xml:space="preserve"> to 0.00 for v.</w:t>
       </w:r>
     </w:p>
     <w:p>
@@ -1940,7 +2134,35 @@
         <w:rPr>
           <w:lang w:val="en-US"/>
         </w:rPr>
-        <w:t xml:space="preserve">x, y and z. So it is more likely </w:t>
+        <w:t xml:space="preserve">x, </w:t>
+      </w:r>
+      <w:proofErr w:type="gramStart"/>
+      <w:r>
+        <w:rPr>
+          <w:lang w:val="en-US"/>
+        </w:rPr>
+        <w:t>y</w:t>
+      </w:r>
+      <w:proofErr w:type="gramEnd"/>
+      <w:r>
+        <w:rPr>
+          <w:lang w:val="en-US"/>
+        </w:rPr>
+        <w:t xml:space="preserve"> and z. </w:t>
+      </w:r>
+      <w:proofErr w:type="gramStart"/>
+      <w:r>
+        <w:rPr>
+          <w:lang w:val="en-US"/>
+        </w:rPr>
+        <w:t>So</w:t>
+      </w:r>
+      <w:proofErr w:type="gramEnd"/>
+      <w:r>
+        <w:rPr>
+          <w:lang w:val="en-US"/>
+        </w:rPr>
+        <w:t xml:space="preserve"> it is more likely </w:t>
       </w:r>
       <w:r>
         <w:rPr>
@@ -2233,11 +2455,19 @@
           <w:lang w:val="en-US"/>
         </w:rPr>
       </w:pPr>
-      <w:r>
-        <w:rPr>
-          <w:lang w:val="en-US"/>
-        </w:rPr>
-        <w:t>malloc() acquires memory space during the execution time (dynamic allocation) so the memory allocated by malloc is stored at the heap segment of the memory. Hence, the address of the memory allocated by malloc is from a completely different range of addresses used by x, y, z (all three are stored in the stack segment) and p (stored in the data segment).</w:t>
+      <w:proofErr w:type="gramStart"/>
+      <w:r>
+        <w:rPr>
+          <w:lang w:val="en-US"/>
+        </w:rPr>
+        <w:t>malloc(</w:t>
+      </w:r>
+      <w:proofErr w:type="gramEnd"/>
+      <w:r>
+        <w:rPr>
+          <w:lang w:val="en-US"/>
+        </w:rPr>
+        <w:t>) acquires memory space during the execution time (dynamic allocation) so the memory allocated by malloc is stored at the heap segment of the memory. Hence, the address of the memory allocated by malloc is from a completely different range of addresses used by x, y, z (all three are stored in the stack segment) and p (stored in the data segment).</w:t>
       </w:r>
     </w:p>
     <w:p>
@@ -2287,7 +2517,21 @@
         <w:rPr>
           <w:lang w:val="en-US"/>
         </w:rPr>
-        <w:t>&lt;Your answer here&gt;</w:t>
+        <w:t xml:space="preserve">In </w:t>
+      </w:r>
+      <w:proofErr w:type="spellStart"/>
+      <w:r>
+        <w:rPr>
+          <w:lang w:val="en-US"/>
+        </w:rPr>
+        <w:t>freeNode</w:t>
+      </w:r>
+      <w:proofErr w:type="spellEnd"/>
+      <w:r>
+        <w:rPr>
+          <w:lang w:val="en-US"/>
+        </w:rPr>
+        <w:t xml:space="preserve"> function, add free(node-&gt;name) before free(node) as memory space was also allocated to the node name.</w:t>
       </w:r>
     </w:p>
     <w:p>

</xml_diff>